<commit_message>
optimize how it works, update homepage copy doc
</commit_message>
<xml_diff>
--- a/dist/not-by-ai-homepage-copy.docx
+++ b/dist/not-by-ai-homepage-copy.docx
@@ -4,10 +4,11 @@
   <w:body>
     <w:p>
       <w:pPr>
-        <w:pStyle w:val="Body"/>
+        <w:pStyle w:val="Body A"/>
         <w:rPr>
           <w:outline w:val="0"/>
-          <w:color w:val="919191"/>
+          <w:color w:val="929292"/>
+          <w:u w:color="929292"/>
           <w14:textFill>
             <w14:solidFill>
               <w14:srgbClr w14:val="929292"/>
@@ -18,7 +19,8 @@
       <w:r>
         <w:rPr>
           <w:outline w:val="0"/>
-          <w:color w:val="919191"/>
+          <w:color w:val="929292"/>
+          <w:u w:color="929292"/>
           <w:rtl w:val="0"/>
           <w:lang w:val="en-US"/>
           <w14:textFill>
@@ -32,94 +34,93 @@
     </w:p>
     <w:p>
       <w:pPr>
-        <w:pStyle w:val="Body"/>
-        <w:bidi w:val="0"/>
-      </w:pPr>
-    </w:p>
-    <w:p>
-      <w:pPr>
-        <w:pStyle w:val="Body"/>
-        <w:bidi w:val="0"/>
-      </w:pPr>
-      <w:r>
-        <w:rPr>
-          <w:rtl w:val="0"/>
+        <w:pStyle w:val="Body A"/>
+      </w:pPr>
+    </w:p>
+    <w:p>
+      <w:pPr>
+        <w:pStyle w:val="Body A"/>
+      </w:pPr>
+      <w:r>
+        <w:rPr>
+          <w:rtl w:val="0"/>
+          <w:lang w:val="en-US"/>
         </w:rPr>
         <w:t>How It Works</w:t>
       </w:r>
     </w:p>
     <w:p>
       <w:pPr>
-        <w:pStyle w:val="Body"/>
-        <w:bidi w:val="0"/>
-      </w:pPr>
-      <w:r>
-        <w:rPr>
-          <w:rtl w:val="0"/>
+        <w:pStyle w:val="Body A"/>
+      </w:pPr>
+      <w:r>
+        <w:rPr>
+          <w:rtl w:val="0"/>
+          <w:lang w:val="en-US"/>
         </w:rPr>
         <w:t>Pricing</w:t>
       </w:r>
     </w:p>
     <w:p>
       <w:pPr>
-        <w:pStyle w:val="Body"/>
-        <w:bidi w:val="0"/>
-      </w:pPr>
-      <w:r>
-        <w:rPr>
-          <w:rtl w:val="0"/>
+        <w:pStyle w:val="Body A"/>
+      </w:pPr>
+      <w:r>
+        <w:rPr>
+          <w:rtl w:val="0"/>
+          <w:lang w:val="en-US"/>
         </w:rPr>
         <w:t>Gallery</w:t>
       </w:r>
     </w:p>
     <w:p>
       <w:pPr>
-        <w:pStyle w:val="Body"/>
-        <w:bidi w:val="0"/>
-      </w:pPr>
-      <w:r>
-        <w:rPr>
-          <w:rtl w:val="0"/>
+        <w:pStyle w:val="Body A"/>
+      </w:pPr>
+      <w:r>
+        <w:rPr>
+          <w:rtl w:val="0"/>
+          <w:lang w:val="en-US"/>
         </w:rPr>
         <w:t>Resources</w:t>
       </w:r>
     </w:p>
     <w:p>
       <w:pPr>
-        <w:pStyle w:val="Body"/>
-        <w:bidi w:val="0"/>
-      </w:pPr>
-      <w:r>
-        <w:rPr>
-          <w:rtl w:val="0"/>
+        <w:pStyle w:val="Body A"/>
+      </w:pPr>
+      <w:r>
+        <w:rPr>
+          <w:rtl w:val="0"/>
+          <w:lang w:val="en-US"/>
         </w:rPr>
         <w:t>Log in</w:t>
       </w:r>
     </w:p>
     <w:p>
       <w:pPr>
-        <w:pStyle w:val="Body"/>
-        <w:bidi w:val="0"/>
-      </w:pPr>
-      <w:r>
-        <w:rPr>
-          <w:rtl w:val="0"/>
+        <w:pStyle w:val="Body A"/>
+      </w:pPr>
+      <w:r>
+        <w:rPr>
+          <w:rtl w:val="0"/>
+          <w:lang w:val="en-US"/>
         </w:rPr>
         <w:t>Join Us</w:t>
       </w:r>
     </w:p>
     <w:p>
       <w:pPr>
-        <w:pStyle w:val="Body"/>
-        <w:bidi w:val="0"/>
-      </w:pPr>
-    </w:p>
-    <w:p>
-      <w:pPr>
-        <w:pStyle w:val="Body"/>
+        <w:pStyle w:val="Body A"/>
+      </w:pPr>
+    </w:p>
+    <w:p>
+      <w:pPr>
+        <w:pStyle w:val="Body A"/>
         <w:rPr>
           <w:outline w:val="0"/>
-          <w:color w:val="919191"/>
+          <w:color w:val="929292"/>
+          <w:u w:color="929292"/>
           <w14:textFill>
             <w14:solidFill>
               <w14:srgbClr w14:val="929292"/>
@@ -130,10 +131,11 @@
     </w:p>
     <w:p>
       <w:pPr>
-        <w:pStyle w:val="Body"/>
+        <w:pStyle w:val="Body A"/>
         <w:rPr>
           <w:outline w:val="0"/>
-          <w:color w:val="919191"/>
+          <w:color w:val="929292"/>
+          <w:u w:color="929292"/>
           <w14:textFill>
             <w14:solidFill>
               <w14:srgbClr w14:val="929292"/>
@@ -144,7 +146,8 @@
       <w:r>
         <w:rPr>
           <w:outline w:val="0"/>
-          <w:color w:val="919191"/>
+          <w:color w:val="929292"/>
+          <w:u w:color="929292"/>
           <w:rtl w:val="0"/>
           <w:lang w:val="en-US"/>
           <w14:textFill>
@@ -158,16 +161,16 @@
     </w:p>
     <w:p>
       <w:pPr>
-        <w:pStyle w:val="Body"/>
-        <w:rPr>
-          <w:b w:val="1"/>
-          <w:bCs w:val="1"/>
-        </w:rPr>
-      </w:pPr>
-    </w:p>
-    <w:p>
-      <w:pPr>
-        <w:pStyle w:val="Body"/>
+        <w:pStyle w:val="Body A"/>
+        <w:rPr>
+          <w:b w:val="1"/>
+          <w:bCs w:val="1"/>
+        </w:rPr>
+      </w:pPr>
+    </w:p>
+    <w:p>
+      <w:pPr>
+        <w:pStyle w:val="Body A"/>
         <w:rPr>
           <w:b w:val="1"/>
           <w:bCs w:val="1"/>
@@ -187,6 +190,7 @@
           <w:b w:val="1"/>
           <w:bCs w:val="1"/>
           <w:rtl w:val="0"/>
+          <w:lang w:val="en-US"/>
         </w:rPr>
         <w:t> </w:t>
       </w:r>
@@ -202,18 +206,19 @@
     </w:p>
     <w:p>
       <w:pPr>
-        <w:pStyle w:val="Body"/>
-        <w:bidi w:val="0"/>
-      </w:pPr>
-      <w:r>
-        <w:rPr>
-          <w:rtl w:val="0"/>
+        <w:pStyle w:val="Body A"/>
+      </w:pPr>
+      <w:r>
+        <w:rPr>
+          <w:rtl w:val="0"/>
+          <w:lang w:val="en-US"/>
         </w:rPr>
         <w:t>Artificial Intelligence (AI) is trained using human-created content. If humans stop producing new content and rely solely on AI, online content across the world may become repetitive and</w:t>
       </w:r>
       <w:r>
         <w:rPr>
           <w:rtl w:val="0"/>
+          <w:lang w:val="en-US"/>
         </w:rPr>
         <w:t> </w:t>
       </w:r>
@@ -227,43 +232,43 @@
     </w:p>
     <w:p>
       <w:pPr>
-        <w:pStyle w:val="Body"/>
-        <w:bidi w:val="0"/>
-      </w:pPr>
-    </w:p>
-    <w:p>
-      <w:pPr>
-        <w:pStyle w:val="Body"/>
-        <w:bidi w:val="0"/>
-      </w:pPr>
-      <w:r>
-        <w:rPr>
-          <w:rtl w:val="0"/>
+        <w:pStyle w:val="Body A"/>
+      </w:pPr>
+    </w:p>
+    <w:p>
+      <w:pPr>
+        <w:pStyle w:val="Body A"/>
+      </w:pPr>
+      <w:r>
+        <w:rPr>
+          <w:rtl w:val="0"/>
+          <w:lang w:val="en-US"/>
         </w:rPr>
         <w:t>If your content is not AI-generated, add the badge to your</w:t>
       </w:r>
       <w:r>
         <w:rPr>
           <w:rtl w:val="0"/>
+          <w:lang w:val="en-US"/>
         </w:rPr>
         <w:t> </w:t>
       </w:r>
       <w:r>
         <w:rPr>
           <w:rtl w:val="0"/>
+          <w:lang w:val="en-US"/>
         </w:rPr>
         <w:t>work.</w:t>
       </w:r>
     </w:p>
     <w:p>
       <w:pPr>
-        <w:pStyle w:val="Body"/>
-        <w:bidi w:val="0"/>
-      </w:pPr>
-    </w:p>
-    <w:p>
-      <w:pPr>
-        <w:pStyle w:val="Body"/>
+        <w:pStyle w:val="Body A"/>
+      </w:pPr>
+    </w:p>
+    <w:p>
+      <w:pPr>
+        <w:pStyle w:val="Body A"/>
         <w:rPr>
           <w:b w:val="1"/>
           <w:bCs w:val="1"/>
@@ -281,25 +286,24 @@
     </w:p>
     <w:p>
       <w:pPr>
-        <w:pStyle w:val="Body"/>
-        <w:bidi w:val="0"/>
-      </w:pPr>
-      <w:r>
-        <w:rPr>
-          <w:rtl w:val="0"/>
+        <w:pStyle w:val="Body A"/>
+      </w:pPr>
+      <w:r>
+        <w:rPr>
+          <w:rtl w:val="0"/>
+          <w:lang w:val="en-US"/>
         </w:rPr>
         <w:t>Good for artwork, including digital and traditional art, paintings, illustrations, comics, and more.</w:t>
       </w:r>
     </w:p>
     <w:p>
       <w:pPr>
-        <w:pStyle w:val="Body"/>
-        <w:bidi w:val="0"/>
-      </w:pPr>
-    </w:p>
-    <w:p>
-      <w:pPr>
-        <w:pStyle w:val="Body"/>
+        <w:pStyle w:val="Body A"/>
+      </w:pPr>
+    </w:p>
+    <w:p>
+      <w:pPr>
+        <w:pStyle w:val="Body A"/>
         <w:rPr>
           <w:b w:val="1"/>
           <w:bCs w:val="1"/>
@@ -317,25 +321,24 @@
     </w:p>
     <w:p>
       <w:pPr>
-        <w:pStyle w:val="Body"/>
-        <w:bidi w:val="0"/>
-      </w:pPr>
-      <w:r>
-        <w:rPr>
-          <w:rtl w:val="0"/>
+        <w:pStyle w:val="Body A"/>
+      </w:pPr>
+      <w:r>
+        <w:rPr>
+          <w:rtl w:val="0"/>
+          <w:lang w:val="en-US"/>
         </w:rPr>
         <w:t>Good for blog posts, essays, books, research, code, and other text-based content.</w:t>
       </w:r>
     </w:p>
     <w:p>
       <w:pPr>
-        <w:pStyle w:val="Body"/>
-        <w:bidi w:val="0"/>
-      </w:pPr>
-    </w:p>
-    <w:p>
-      <w:pPr>
-        <w:pStyle w:val="Body"/>
+        <w:pStyle w:val="Body A"/>
+      </w:pPr>
+    </w:p>
+    <w:p>
+      <w:pPr>
+        <w:pStyle w:val="Body A"/>
         <w:rPr>
           <w:b w:val="1"/>
           <w:bCs w:val="1"/>
@@ -353,34 +356,33 @@
     </w:p>
     <w:p>
       <w:pPr>
-        <w:pStyle w:val="Body"/>
-        <w:bidi w:val="0"/>
-      </w:pPr>
-      <w:r>
-        <w:rPr>
-          <w:rtl w:val="0"/>
+        <w:pStyle w:val="Body A"/>
+      </w:pPr>
+      <w:r>
+        <w:rPr>
+          <w:rtl w:val="0"/>
+          <w:lang w:val="en-US"/>
         </w:rPr>
         <w:t>Good for audio, video, photography, overall creative approach/philosophy, and more.</w:t>
       </w:r>
     </w:p>
     <w:p>
       <w:pPr>
-        <w:pStyle w:val="Body"/>
-        <w:bidi w:val="0"/>
-      </w:pPr>
-    </w:p>
-    <w:p>
-      <w:pPr>
-        <w:pStyle w:val="Body"/>
-        <w:bidi w:val="0"/>
-      </w:pPr>
-    </w:p>
-    <w:p>
-      <w:pPr>
-        <w:pStyle w:val="Body"/>
+        <w:pStyle w:val="Body A"/>
+      </w:pPr>
+    </w:p>
+    <w:p>
+      <w:pPr>
+        <w:pStyle w:val="Body A"/>
+      </w:pPr>
+    </w:p>
+    <w:p>
+      <w:pPr>
+        <w:pStyle w:val="Body A"/>
         <w:rPr>
           <w:outline w:val="0"/>
-          <w:color w:val="919191"/>
+          <w:color w:val="929292"/>
+          <w:u w:color="929292"/>
           <w14:textFill>
             <w14:solidFill>
               <w14:srgbClr w14:val="929292"/>
@@ -391,7 +393,8 @@
       <w:r>
         <w:rPr>
           <w:outline w:val="0"/>
-          <w:color w:val="919191"/>
+          <w:color w:val="929292"/>
+          <w:u w:color="929292"/>
           <w:rtl w:val="0"/>
           <w:lang w:val="en-US"/>
           <w14:textFill>
@@ -405,10 +408,11 @@
     </w:p>
     <w:p>
       <w:pPr>
-        <w:pStyle w:val="Body"/>
+        <w:pStyle w:val="Body A"/>
         <w:rPr>
           <w:outline w:val="0"/>
-          <w:color w:val="919191"/>
+          <w:color w:val="929292"/>
+          <w:u w:color="929292"/>
           <w14:textFill>
             <w14:solidFill>
               <w14:srgbClr w14:val="929292"/>
@@ -419,34 +423,33 @@
     </w:p>
     <w:p>
       <w:pPr>
-        <w:pStyle w:val="Body"/>
-        <w:bidi w:val="0"/>
-      </w:pPr>
-      <w:r>
-        <w:rPr>
-          <w:rtl w:val="0"/>
+        <w:pStyle w:val="Body A"/>
+      </w:pPr>
+      <w:r>
+        <w:rPr>
+          <w:rtl w:val="0"/>
+          <w:lang w:val="en-US"/>
         </w:rPr>
         <w:t>You are in good company. The Not By AI badges are featured on 277K+ pages.</w:t>
       </w:r>
     </w:p>
     <w:p>
       <w:pPr>
-        <w:pStyle w:val="Body"/>
-        <w:bidi w:val="0"/>
-      </w:pPr>
-    </w:p>
-    <w:p>
-      <w:pPr>
-        <w:pStyle w:val="Body"/>
-        <w:bidi w:val="0"/>
-      </w:pPr>
-    </w:p>
-    <w:p>
-      <w:pPr>
-        <w:pStyle w:val="Body"/>
+        <w:pStyle w:val="Body A"/>
+      </w:pPr>
+    </w:p>
+    <w:p>
+      <w:pPr>
+        <w:pStyle w:val="Body A"/>
+      </w:pPr>
+    </w:p>
+    <w:p>
+      <w:pPr>
+        <w:pStyle w:val="Body A"/>
         <w:rPr>
           <w:outline w:val="0"/>
-          <w:color w:val="919191"/>
+          <w:color w:val="929292"/>
+          <w:u w:color="929292"/>
           <w14:textFill>
             <w14:solidFill>
               <w14:srgbClr w14:val="929292"/>
@@ -457,7 +460,8 @@
       <w:r>
         <w:rPr>
           <w:outline w:val="0"/>
-          <w:color w:val="919191"/>
+          <w:color w:val="929292"/>
+          <w:u w:color="929292"/>
           <w:rtl w:val="0"/>
           <w:lang w:val="en-US"/>
           <w14:textFill>
@@ -471,132 +475,135 @@
     </w:p>
     <w:p>
       <w:pPr>
-        <w:pStyle w:val="Body"/>
-        <w:bidi w:val="0"/>
-      </w:pPr>
-    </w:p>
-    <w:p>
-      <w:pPr>
-        <w:pStyle w:val="Body"/>
-        <w:bidi w:val="0"/>
-      </w:pPr>
-      <w:r>
-        <w:rPr>
-          <w:rtl w:val="0"/>
+        <w:pStyle w:val="Body A"/>
+      </w:pPr>
+    </w:p>
+    <w:p>
+      <w:pPr>
+        <w:pStyle w:val="Body A"/>
+        <w:rPr>
           <w:lang w:val="it-IT"/>
         </w:rPr>
+      </w:pPr>
+      <w:r>
+        <w:rPr>
+          <w:rtl w:val="0"/>
+          <w:lang w:val="it-IT"/>
+        </w:rPr>
         <w:t>Mission</w:t>
       </w:r>
     </w:p>
     <w:p>
       <w:pPr>
-        <w:pStyle w:val="Body"/>
-        <w:bidi w:val="0"/>
-      </w:pPr>
-      <w:r>
-        <w:rPr>
-          <w:rtl w:val="0"/>
+        <w:pStyle w:val="Body A"/>
+      </w:pPr>
+      <w:r>
+        <w:rPr>
+          <w:rtl w:val="0"/>
+          <w:lang w:val="en-US"/>
         </w:rPr>
         <w:t>Who Can Use the Badge</w:t>
       </w:r>
     </w:p>
     <w:p>
       <w:pPr>
-        <w:pStyle w:val="Body"/>
-        <w:bidi w:val="0"/>
-      </w:pPr>
-      <w:r>
-        <w:rPr>
-          <w:rtl w:val="0"/>
+        <w:pStyle w:val="Body A"/>
+      </w:pPr>
+      <w:r>
+        <w:rPr>
+          <w:rtl w:val="0"/>
+          <w:lang w:val="en-US"/>
         </w:rPr>
         <w:t>Benefits</w:t>
       </w:r>
     </w:p>
     <w:p>
       <w:pPr>
-        <w:pStyle w:val="Body"/>
-        <w:bidi w:val="0"/>
-      </w:pPr>
-      <w:r>
-        <w:rPr>
-          <w:rtl w:val="0"/>
+        <w:pStyle w:val="Body A"/>
+      </w:pPr>
+      <w:r>
+        <w:rPr>
+          <w:rtl w:val="0"/>
+          <w:lang w:val="en-US"/>
         </w:rPr>
         <w:t>Gallery</w:t>
       </w:r>
     </w:p>
     <w:p>
       <w:pPr>
-        <w:pStyle w:val="Body"/>
-        <w:bidi w:val="0"/>
-      </w:pPr>
-      <w:r>
-        <w:rPr>
-          <w:rtl w:val="0"/>
+        <w:pStyle w:val="Body A"/>
+      </w:pPr>
+      <w:r>
+        <w:rPr>
+          <w:rtl w:val="0"/>
+          <w:lang w:val="en-US"/>
         </w:rPr>
         <w:t>Resources</w:t>
       </w:r>
     </w:p>
     <w:p>
       <w:pPr>
-        <w:pStyle w:val="Body"/>
-        <w:bidi w:val="0"/>
-      </w:pPr>
-      <w:r>
-        <w:rPr>
-          <w:rtl w:val="0"/>
+        <w:pStyle w:val="Body A"/>
+        <w:rPr>
           <w:lang w:val="it-IT"/>
         </w:rPr>
+      </w:pPr>
+      <w:r>
+        <w:rPr>
+          <w:rtl w:val="0"/>
+          <w:lang w:val="it-IT"/>
+        </w:rPr>
         <w:t>Support Us</w:t>
       </w:r>
     </w:p>
     <w:p>
       <w:pPr>
-        <w:pStyle w:val="Body"/>
-        <w:bidi w:val="0"/>
-      </w:pPr>
-      <w:r>
-        <w:rPr>
-          <w:rtl w:val="0"/>
+        <w:pStyle w:val="Body A"/>
+      </w:pPr>
+      <w:r>
+        <w:rPr>
+          <w:rtl w:val="0"/>
+          <w:lang w:val="en-US"/>
         </w:rPr>
         <w:t>Download Badges</w:t>
       </w:r>
       <w:r>
         <w:rPr>
           <w:rtl w:val="0"/>
+          <w:lang w:val="en-US"/>
         </w:rPr>
         <w:t> </w:t>
       </w:r>
     </w:p>
     <w:p>
       <w:pPr>
-        <w:pStyle w:val="Body"/>
-        <w:bidi w:val="0"/>
-      </w:pPr>
-      <w:r>
-        <w:rPr>
-          <w:rtl w:val="0"/>
+        <w:pStyle w:val="Body A"/>
+      </w:pPr>
+      <w:r>
+        <w:rPr>
+          <w:rtl w:val="0"/>
+          <w:lang w:val="en-US"/>
         </w:rPr>
         <w:t>Not By AI for Business</w:t>
       </w:r>
     </w:p>
     <w:p>
       <w:pPr>
-        <w:pStyle w:val="Body"/>
-        <w:bidi w:val="0"/>
-      </w:pPr>
-    </w:p>
-    <w:p>
-      <w:pPr>
-        <w:pStyle w:val="Body"/>
-        <w:bidi w:val="0"/>
-      </w:pPr>
-    </w:p>
-    <w:p>
-      <w:pPr>
-        <w:pStyle w:val="Body"/>
+        <w:pStyle w:val="Body A"/>
+      </w:pPr>
+    </w:p>
+    <w:p>
+      <w:pPr>
+        <w:pStyle w:val="Body A"/>
+      </w:pPr>
+    </w:p>
+    <w:p>
+      <w:pPr>
+        <w:pStyle w:val="Body A"/>
         <w:rPr>
           <w:outline w:val="0"/>
-          <w:color w:val="919191"/>
+          <w:color w:val="929292"/>
+          <w:u w:color="929292"/>
           <w14:textFill>
             <w14:solidFill>
               <w14:srgbClr w14:val="929292"/>
@@ -607,7 +614,8 @@
       <w:r>
         <w:rPr>
           <w:outline w:val="0"/>
-          <w:color w:val="919191"/>
+          <w:color w:val="929292"/>
+          <w:u w:color="929292"/>
           <w:rtl w:val="0"/>
           <w:lang w:val="en-US"/>
           <w14:textFill>
@@ -621,76 +629,104 @@
     </w:p>
     <w:p>
       <w:pPr>
-        <w:pStyle w:val="Body"/>
-        <w:rPr>
-          <w:b w:val="1"/>
-          <w:bCs w:val="1"/>
-        </w:rPr>
-      </w:pPr>
-    </w:p>
-    <w:p>
-      <w:pPr>
-        <w:pStyle w:val="Body"/>
-        <w:rPr>
-          <w:b w:val="1"/>
-          <w:bCs w:val="1"/>
-        </w:rPr>
-      </w:pPr>
-      <w:r>
-        <w:rPr>
-          <w:b w:val="1"/>
-          <w:bCs w:val="1"/>
-          <w:rtl w:val="0"/>
+        <w:pStyle w:val="Body A"/>
+        <w:rPr>
+          <w:b w:val="1"/>
+          <w:bCs w:val="1"/>
+        </w:rPr>
+      </w:pPr>
+    </w:p>
+    <w:p>
+      <w:pPr>
+        <w:pStyle w:val="Body A"/>
+        <w:rPr>
+          <w:b w:val="1"/>
+          <w:bCs w:val="1"/>
           <w:lang w:val="it-IT"/>
         </w:rPr>
+      </w:pPr>
+      <w:r>
+        <w:rPr>
+          <w:b w:val="1"/>
+          <w:bCs w:val="1"/>
+          <w:rtl w:val="0"/>
+          <w:lang w:val="it-IT"/>
+        </w:rPr>
         <w:t>Mission</w:t>
       </w:r>
     </w:p>
     <w:p>
       <w:pPr>
-        <w:pStyle w:val="Body"/>
-        <w:bidi w:val="0"/>
-      </w:pPr>
-    </w:p>
-    <w:p>
-      <w:pPr>
-        <w:pStyle w:val="Body"/>
-        <w:bidi w:val="0"/>
-      </w:pPr>
-      <w:r>
-        <w:rPr>
-          <w:rtl w:val="0"/>
+        <w:pStyle w:val="Body A"/>
+      </w:pPr>
+    </w:p>
+    <w:p>
+      <w:pPr>
+        <w:pStyle w:val="Body A"/>
+      </w:pPr>
+      <w:r>
+        <w:rPr>
+          <w:rtl w:val="0"/>
+          <w:lang w:val="en-US"/>
         </w:rPr>
         <w:t>The Not By AI badges are created to encourage more humans to produce original content and help audiences identify human-generated content. The Ultimate goal is to make sure humanity continues to advance.</w:t>
       </w:r>
     </w:p>
     <w:p>
       <w:pPr>
-        <w:pStyle w:val="Body"/>
-        <w:bidi w:val="0"/>
-      </w:pPr>
-    </w:p>
-    <w:p>
-      <w:pPr>
-        <w:pStyle w:val="Body"/>
-        <w:bidi w:val="0"/>
-      </w:pPr>
-      <w:r>
-        <w:rPr>
-          <w:rtl w:val="0"/>
-        </w:rPr>
-        <w:t>An expert estimates that 90 percent of online content could be generated by AI by 2025.1 With the surge in AI-generated content, it is important to note that AI is trained on human-generated content. If humans rely solely on AI to generate content moving forward, any new content generated by AI may just be recycled content from the past. This could pose a major obstacle to human advancement.2 Only by limiting the reliance on AI and continuing to create original content can propel us forward as a species.</w:t>
-      </w:r>
-    </w:p>
-    <w:p>
-      <w:pPr>
-        <w:pStyle w:val="Body"/>
-        <w:bidi w:val="0"/>
-      </w:pPr>
-    </w:p>
-    <w:p>
-      <w:pPr>
-        <w:pStyle w:val="Body"/>
+        <w:pStyle w:val="Body A"/>
+      </w:pPr>
+    </w:p>
+    <w:p>
+      <w:pPr>
+        <w:pStyle w:val="Body A"/>
+      </w:pPr>
+      <w:r>
+        <w:rPr>
+          <w:rtl w:val="0"/>
+          <w:lang w:val="en-US"/>
+        </w:rPr>
+        <w:t>An expert estimates that 90 percent of online content could be generated by AI sometime in 2025.</w:t>
+      </w:r>
+      <w:r>
+        <w:rPr>
+          <w:vertAlign w:val="superscript"/>
+          <w:rtl w:val="0"/>
+          <w:lang w:val="en-US"/>
+        </w:rPr>
+        <w:t>1</w:t>
+      </w:r>
+      <w:r>
+        <w:rPr>
+          <w:rtl w:val="0"/>
+          <w:lang w:val="en-US"/>
+        </w:rPr>
+        <w:t xml:space="preserve"> With the surge in AI-generated content, it is important to note that AI is trained on human-generated content. If humans rely solely on AI to generate content moving forward, any new content generated by AI may just be recycled content from the past. This could pose a major obstacle to human advancement.</w:t>
+      </w:r>
+      <w:r>
+        <w:rPr>
+          <w:vertAlign w:val="superscript"/>
+          <w:rtl w:val="0"/>
+          <w:lang w:val="en-US"/>
+        </w:rPr>
+        <w:t>2</w:t>
+      </w:r>
+      <w:r>
+        <w:rPr>
+          <w:rtl w:val="0"/>
+          <w:lang w:val="en-US"/>
+        </w:rPr>
+        <w:t xml:space="preserve"> Only by limiting our reliance on AI and continuing to create original content can we propel ourselves forward as a species.</w:t>
+      </w:r>
+    </w:p>
+    <w:p>
+      <w:pPr>
+        <w:pStyle w:val="Body A"/>
+      </w:pPr>
+    </w:p>
+    <w:p>
+      <w:pPr>
+        <w:pStyle w:val="Body A"/>
         <w:rPr>
           <w:i w:val="1"/>
           <w:iCs w:val="1"/>
@@ -708,49 +744,48 @@
     </w:p>
     <w:p>
       <w:pPr>
-        <w:pStyle w:val="Body"/>
-        <w:bidi w:val="0"/>
-      </w:pPr>
-    </w:p>
-    <w:p>
-      <w:pPr>
-        <w:pStyle w:val="Body"/>
-        <w:bidi w:val="0"/>
-      </w:pPr>
-      <w:r>
-        <w:rPr>
-          <w:rtl w:val="0"/>
+        <w:pStyle w:val="Body A"/>
+      </w:pPr>
+    </w:p>
+    <w:p>
+      <w:pPr>
+        <w:pStyle w:val="Body A"/>
+      </w:pPr>
+      <w:r>
+        <w:rPr>
+          <w:rtl w:val="0"/>
+          <w:lang w:val="en-US"/>
         </w:rPr>
         <w:t>It is worth mentioning that AI technologies mark a major milestone in the history of technology and the Not By AI badge is not designed to discourage the use of AI. Instead, it is to make sure that, while we celebrate the achievement, we work with AI instead of being replaced by</w:t>
       </w:r>
       <w:r>
         <w:rPr>
           <w:rtl w:val="0"/>
+          <w:lang w:val="en-US"/>
         </w:rPr>
         <w:t> </w:t>
       </w:r>
       <w:r>
         <w:rPr>
           <w:rtl w:val="0"/>
+          <w:lang w:val="en-US"/>
         </w:rPr>
         <w:t>AI.</w:t>
       </w:r>
     </w:p>
     <w:p>
       <w:pPr>
-        <w:pStyle w:val="Body"/>
-        <w:bidi w:val="0"/>
-      </w:pPr>
-    </w:p>
-    <w:p>
-      <w:pPr>
-        <w:pStyle w:val="Body"/>
-        <w:bidi w:val="0"/>
-      </w:pPr>
-    </w:p>
-    <w:p>
-      <w:pPr>
-        <w:pStyle w:val="Body"/>
+        <w:pStyle w:val="Body A"/>
+      </w:pPr>
+    </w:p>
+    <w:p>
+      <w:pPr>
+        <w:pStyle w:val="Body A"/>
+      </w:pPr>
+    </w:p>
+    <w:p>
+      <w:pPr>
+        <w:pStyle w:val="Body A"/>
         <w:rPr>
           <w:b w:val="1"/>
           <w:bCs w:val="1"/>
@@ -768,67 +803,91 @@
     </w:p>
     <w:p>
       <w:pPr>
-        <w:pStyle w:val="Body"/>
-        <w:bidi w:val="0"/>
-      </w:pPr>
-    </w:p>
-    <w:p>
-      <w:pPr>
-        <w:pStyle w:val="Body"/>
-        <w:bidi w:val="0"/>
-      </w:pPr>
-      <w:r>
-        <w:rPr>
-          <w:rtl w:val="0"/>
+        <w:pStyle w:val="Body A"/>
+      </w:pPr>
+    </w:p>
+    <w:p>
+      <w:pPr>
+        <w:pStyle w:val="Body A"/>
+      </w:pPr>
+      <w:r>
+        <w:rPr>
+          <w:rtl w:val="0"/>
+          <w:lang w:val="en-US"/>
         </w:rPr>
         <w:t>The Not By AI 90% Rule</w:t>
       </w:r>
     </w:p>
     <w:p>
       <w:pPr>
-        <w:pStyle w:val="Body"/>
-        <w:bidi w:val="0"/>
-      </w:pPr>
-      <w:r>
-        <w:rPr>
-          <w:rtl w:val="0"/>
-        </w:rPr>
-        <w:t>Understanding that there is a blurred line between what is considered AI-generated vs human-generated, if you estimate that at least 90% of your content is created by humans, you are eligible to add the badges into your website, blog, art, film, essay, books, podcast, or whatever your project is for non-commercial use, and, with a subscription, commercial use. The 90% can include using AI for inspiration purposes, supporting legal documents such as privacy policies (assuming that legal is not the main focus of your content or service), non-user facing content such as SEO meta tags or code, to look for grammatical errors and typos, and to translate content.</w:t>
-      </w:r>
-    </w:p>
-    <w:p>
-      <w:pPr>
-        <w:pStyle w:val="Body"/>
-        <w:bidi w:val="0"/>
-      </w:pPr>
-    </w:p>
-    <w:p>
-      <w:pPr>
-        <w:pStyle w:val="Body"/>
-        <w:bidi w:val="0"/>
-      </w:pPr>
-      <w:r>
-        <w:rPr>
-          <w:rtl w:val="0"/>
-        </w:rPr>
-        <w:t>Please note that Not By AI is not an AI detection tool; our mission is tailored for users who voluntarily want to advocate for human-centric approaches, rather than for those seeking evidence of human-produced content. This means you should be the one held accountable for following the Not By AI 90% Rule mentioned above.</w:t>
-      </w:r>
-    </w:p>
-    <w:p>
-      <w:pPr>
-        <w:pStyle w:val="Body"/>
-        <w:bidi w:val="0"/>
-      </w:pPr>
-    </w:p>
-    <w:p>
-      <w:pPr>
-        <w:pStyle w:val="Body"/>
-        <w:bidi w:val="0"/>
-      </w:pPr>
-    </w:p>
-    <w:p>
-      <w:pPr>
-        <w:pStyle w:val="Body"/>
+        <w:pStyle w:val="Body A"/>
+      </w:pPr>
+      <w:r>
+        <w:rPr>
+          <w:rtl w:val="0"/>
+          <w:lang w:val="en-US"/>
+        </w:rPr>
+        <w:t xml:space="preserve">Understanding that there is a blurred line between what is considered AI-generated vs human-generated, if you estimate that at least 90% of your content is created by humans, you are eligible to add the badges into your website, blog, art, film, essay, books, podcast, or whatever your project is for non-commercial use, and, with a subscription, commercial use. The 90% can include using AI for inspiration purposes, supporting legal documents such as privacy policies (assuming that legal is not the main focus of your content or service), non-user facing content such as SEO meta tags or code, </w:t>
+      </w:r>
+      <w:r>
+        <w:rPr>
+          <w:rtl w:val="0"/>
+          <w:lang w:val="en-US"/>
+        </w:rPr>
+        <w:t>and</w:t>
+      </w:r>
+      <w:r>
+        <w:rPr>
+          <w:rtl w:val="0"/>
+          <w:lang w:val="en-US"/>
+        </w:rPr>
+        <w:t xml:space="preserve"> look</w:t>
+      </w:r>
+      <w:r>
+        <w:rPr>
+          <w:rtl w:val="0"/>
+          <w:lang w:val="en-US"/>
+        </w:rPr>
+        <w:t>ing</w:t>
+      </w:r>
+      <w:r>
+        <w:rPr>
+          <w:rtl w:val="0"/>
+          <w:lang w:val="en-US"/>
+        </w:rPr>
+        <w:t xml:space="preserve"> for grammatical errors and typos, and to translate content.</w:t>
+      </w:r>
+    </w:p>
+    <w:p>
+      <w:pPr>
+        <w:pStyle w:val="Body A"/>
+      </w:pPr>
+    </w:p>
+    <w:p>
+      <w:pPr>
+        <w:pStyle w:val="Body A"/>
+      </w:pPr>
+      <w:r>
+        <w:rPr>
+          <w:rtl w:val="0"/>
+          <w:lang w:val="en-US"/>
+        </w:rPr>
+        <w:t>Please note that Not By AI is not an AI detection tool; our mission is tailored for users who voluntarily want to advocate for human-centric approaches, rather than for those seeking evidence of human-produced content. This means you should be the one held accountable for following the Not By AI 90% Rule.</w:t>
+      </w:r>
+    </w:p>
+    <w:p>
+      <w:pPr>
+        <w:pStyle w:val="Body A"/>
+      </w:pPr>
+    </w:p>
+    <w:p>
+      <w:pPr>
+        <w:pStyle w:val="Body A"/>
+      </w:pPr>
+    </w:p>
+    <w:p>
+      <w:pPr>
+        <w:pStyle w:val="Body A"/>
         <w:rPr>
           <w:b w:val="1"/>
           <w:bCs w:val="1"/>
@@ -846,311 +905,252 @@
     </w:p>
     <w:p>
       <w:pPr>
-        <w:pStyle w:val="Body"/>
-        <w:rPr>
-          <w:b w:val="1"/>
-          <w:bCs w:val="1"/>
-        </w:rPr>
-      </w:pPr>
-    </w:p>
-    <w:p>
-      <w:pPr>
-        <w:pStyle w:val="Body"/>
-        <w:bidi w:val="0"/>
-      </w:pPr>
-      <w:r>
-        <w:rPr>
-          <w:rtl w:val="0"/>
-        </w:rPr>
-        <w:t xml:space="preserve">- </w:t>
-      </w:r>
-      <w:r>
-        <w:rPr>
-          <w:rtl w:val="0"/>
-        </w:rPr>
-        <w:t>As a business</w:t>
-      </w:r>
-    </w:p>
-    <w:p>
-      <w:pPr>
-        <w:pStyle w:val="Body"/>
-        <w:bidi w:val="0"/>
-      </w:pPr>
-      <w:r>
-        <w:rPr>
-          <w:rtl w:val="0"/>
-        </w:rPr>
-        <w:t>In addition to providing you with our iconic Not By AI badges (once approved), as a Not By AI member, we will help you set up a project page that documents your creative proccess and approach. This allows your audience to learn how you in fact created your content without or with very little help from AI.</w:t>
-      </w:r>
-    </w:p>
-    <w:p>
-      <w:pPr>
-        <w:pStyle w:val="Body"/>
-        <w:bidi w:val="0"/>
-      </w:pPr>
-    </w:p>
-    <w:p>
-      <w:pPr>
-        <w:pStyle w:val="Body"/>
-        <w:bidi w:val="0"/>
-      </w:pPr>
-      <w:r>
-        <w:rPr>
-          <w:rtl w:val="0"/>
+        <w:pStyle w:val="Body A"/>
+        <w:rPr>
+          <w:b w:val="1"/>
+          <w:bCs w:val="1"/>
+        </w:rPr>
+      </w:pPr>
+    </w:p>
+    <w:p>
+      <w:pPr>
+        <w:pStyle w:val="Body A"/>
+      </w:pPr>
+      <w:r>
+        <w:rPr>
+          <w:rtl w:val="0"/>
+          <w:lang w:val="en-US"/>
+        </w:rPr>
+        <w:t>- As a business</w:t>
+      </w:r>
+    </w:p>
+    <w:p>
+      <w:pPr>
+        <w:pStyle w:val="Body A"/>
+      </w:pPr>
+      <w:r>
+        <w:rPr>
+          <w:rtl w:val="0"/>
+          <w:lang w:val="en-US"/>
+        </w:rPr>
+        <w:t>In addition to providing you with our iconic Not By AI badges (once approved), as a Not By AI member, we will help you set up a project page that documents your creative process and approach. This allows your audience to learn how you in fact created your content without or with very little help from AI.</w:t>
+      </w:r>
+    </w:p>
+    <w:p>
+      <w:pPr>
+        <w:pStyle w:val="Body A"/>
+      </w:pPr>
+    </w:p>
+    <w:p>
+      <w:pPr>
+        <w:pStyle w:val="Body A"/>
+      </w:pPr>
+      <w:r>
+        <w:rPr>
+          <w:rtl w:val="0"/>
+          <w:lang w:val="en-US"/>
         </w:rPr>
         <w:t>A project page can be linked from your badges. It is a crucial page for your clients, prospects, and users to recognize that your human effort is more than just inserting a badge. This is especially important when the business problem they look to solve is complex and requires a tailored solution from trained humans. With Not By AI, you can:</w:t>
       </w:r>
     </w:p>
     <w:p>
       <w:pPr>
-        <w:pStyle w:val="Body"/>
-        <w:bidi w:val="0"/>
-      </w:pPr>
-    </w:p>
-    <w:p>
-      <w:pPr>
-        <w:pStyle w:val="Body"/>
-        <w:bidi w:val="0"/>
-      </w:pPr>
-      <w:r>
-        <w:rPr>
-          <w:rFonts w:ascii="Arial Unicode MS" w:cs="Arial Unicode MS" w:hAnsi="Arial Unicode MS" w:eastAsia="Arial Unicode MS" w:hint="default"/>
-          <w:b w:val="0"/>
-          <w:bCs w:val="0"/>
-          <w:i w:val="0"/>
-          <w:iCs w:val="0"/>
-          <w:rtl w:val="0"/>
+        <w:pStyle w:val="Body A"/>
+      </w:pPr>
+    </w:p>
+    <w:p>
+      <w:pPr>
+        <w:pStyle w:val="Body A"/>
+      </w:pPr>
+      <w:r>
+        <w:rPr>
+          <w:rFonts w:ascii="Arial Unicode MS" w:hAnsi="Arial Unicode MS" w:hint="default"/>
+          <w:rtl w:val="0"/>
+          <w:lang w:val="en-US"/>
         </w:rPr>
         <w:t>✓</w:t>
       </w:r>
       <w:r>
         <w:rPr>
           <w:rtl w:val="0"/>
-        </w:rPr>
-        <w:t xml:space="preserve"> </w:t>
-      </w:r>
-      <w:r>
-        <w:rPr>
-          <w:rtl w:val="0"/>
-        </w:rPr>
-        <w:t>Highlight your human-centric solutions</w:t>
-      </w:r>
-    </w:p>
-    <w:p>
-      <w:pPr>
-        <w:pStyle w:val="Body"/>
-        <w:bidi w:val="0"/>
-      </w:pPr>
-      <w:r>
-        <w:rPr>
-          <w:rFonts w:ascii="Arial Unicode MS" w:cs="Arial Unicode MS" w:hAnsi="Arial Unicode MS" w:eastAsia="Arial Unicode MS" w:hint="default"/>
-          <w:b w:val="0"/>
-          <w:bCs w:val="0"/>
-          <w:i w:val="0"/>
-          <w:iCs w:val="0"/>
-          <w:rtl w:val="0"/>
+          <w:lang w:val="en-US"/>
+        </w:rPr>
+        <w:t xml:space="preserve"> Highlight your human-centric solutions</w:t>
+      </w:r>
+    </w:p>
+    <w:p>
+      <w:pPr>
+        <w:pStyle w:val="Body A"/>
+      </w:pPr>
+      <w:r>
+        <w:rPr>
+          <w:rFonts w:ascii="Arial Unicode MS" w:hAnsi="Arial Unicode MS" w:hint="default"/>
+          <w:rtl w:val="0"/>
+          <w:lang w:val="en-US"/>
         </w:rPr>
         <w:t>✓</w:t>
       </w:r>
       <w:r>
         <w:rPr>
           <w:rtl w:val="0"/>
-        </w:rPr>
-        <w:t xml:space="preserve"> </w:t>
-      </w:r>
-      <w:r>
-        <w:rPr>
-          <w:rtl w:val="0"/>
-        </w:rPr>
-        <w:t>Prove that your content is safe from AI hallucinations</w:t>
-      </w:r>
-    </w:p>
-    <w:p>
-      <w:pPr>
-        <w:pStyle w:val="Body"/>
-        <w:bidi w:val="0"/>
-      </w:pPr>
-      <w:r>
-        <w:rPr>
-          <w:rFonts w:ascii="Arial Unicode MS" w:cs="Arial Unicode MS" w:hAnsi="Arial Unicode MS" w:eastAsia="Arial Unicode MS" w:hint="default"/>
-          <w:b w:val="0"/>
-          <w:bCs w:val="0"/>
-          <w:i w:val="0"/>
-          <w:iCs w:val="0"/>
-          <w:rtl w:val="0"/>
+          <w:lang w:val="en-US"/>
+        </w:rPr>
+        <w:t xml:space="preserve"> Prove that your content is safe from AI hallucinations</w:t>
+      </w:r>
+    </w:p>
+    <w:p>
+      <w:pPr>
+        <w:pStyle w:val="Body A"/>
+      </w:pPr>
+      <w:r>
+        <w:rPr>
+          <w:rFonts w:ascii="Arial Unicode MS" w:hAnsi="Arial Unicode MS" w:hint="default"/>
+          <w:rtl w:val="0"/>
+          <w:lang w:val="en-US"/>
         </w:rPr>
         <w:t>✓</w:t>
       </w:r>
       <w:r>
         <w:rPr>
           <w:rtl w:val="0"/>
-        </w:rPr>
-        <w:t xml:space="preserve"> </w:t>
-      </w:r>
-      <w:r>
-        <w:rPr>
-          <w:rtl w:val="0"/>
-        </w:rPr>
-        <w:t>Set yourself apart from the competition</w:t>
-      </w:r>
-    </w:p>
-    <w:p>
-      <w:pPr>
-        <w:pStyle w:val="Body"/>
-        <w:bidi w:val="0"/>
-      </w:pPr>
-      <w:r>
-        <w:rPr>
-          <w:rFonts w:ascii="Arial Unicode MS" w:cs="Arial Unicode MS" w:hAnsi="Arial Unicode MS" w:eastAsia="Arial Unicode MS" w:hint="default"/>
-          <w:b w:val="0"/>
-          <w:bCs w:val="0"/>
-          <w:i w:val="0"/>
-          <w:iCs w:val="0"/>
-          <w:rtl w:val="0"/>
+          <w:lang w:val="en-US"/>
+        </w:rPr>
+        <w:t xml:space="preserve"> Set yourself apart from the competition</w:t>
+      </w:r>
+    </w:p>
+    <w:p>
+      <w:pPr>
+        <w:pStyle w:val="Body A"/>
+      </w:pPr>
+      <w:r>
+        <w:rPr>
+          <w:rFonts w:ascii="Arial Unicode MS" w:hAnsi="Arial Unicode MS" w:hint="default"/>
+          <w:rtl w:val="0"/>
+          <w:lang w:val="en-US"/>
         </w:rPr>
         <w:t>✓</w:t>
       </w:r>
       <w:r>
         <w:rPr>
           <w:rtl w:val="0"/>
-        </w:rPr>
-        <w:t xml:space="preserve"> </w:t>
-      </w:r>
-      <w:r>
-        <w:rPr>
-          <w:rtl w:val="0"/>
-        </w:rPr>
-        <w:t>Show that your content is free from AI copyright infringement</w:t>
-      </w:r>
-    </w:p>
-    <w:p>
-      <w:pPr>
-        <w:pStyle w:val="Body"/>
-        <w:bidi w:val="0"/>
-      </w:pPr>
-      <w:r>
-        <w:rPr>
-          <w:rFonts w:ascii="Arial Unicode MS" w:cs="Arial Unicode MS" w:hAnsi="Arial Unicode MS" w:eastAsia="Arial Unicode MS" w:hint="default"/>
-          <w:b w:val="0"/>
-          <w:bCs w:val="0"/>
-          <w:i w:val="0"/>
-          <w:iCs w:val="0"/>
-          <w:rtl w:val="0"/>
+          <w:lang w:val="en-US"/>
+        </w:rPr>
+        <w:t xml:space="preserve"> Show that your content is free from AI copyright infringement</w:t>
+      </w:r>
+    </w:p>
+    <w:p>
+      <w:pPr>
+        <w:pStyle w:val="Body A"/>
+      </w:pPr>
+      <w:r>
+        <w:rPr>
+          <w:rFonts w:ascii="Arial Unicode MS" w:hAnsi="Arial Unicode MS" w:hint="default"/>
+          <w:rtl w:val="0"/>
+          <w:lang w:val="en-US"/>
         </w:rPr>
         <w:t>✓</w:t>
       </w:r>
       <w:r>
         <w:rPr>
           <w:rtl w:val="0"/>
-        </w:rPr>
-        <w:t xml:space="preserve"> </w:t>
-      </w:r>
-      <w:r>
-        <w:rPr>
-          <w:rtl w:val="0"/>
-        </w:rPr>
-        <w:t>Build trust &amp; credibility for your brand</w:t>
-      </w:r>
-    </w:p>
-    <w:p>
-      <w:pPr>
-        <w:pStyle w:val="Body"/>
-        <w:bidi w:val="0"/>
-      </w:pPr>
-    </w:p>
-    <w:p>
-      <w:pPr>
-        <w:pStyle w:val="Body"/>
-        <w:bidi w:val="0"/>
-      </w:pPr>
-      <w:r>
-        <w:rPr>
-          <w:rtl w:val="0"/>
+          <w:lang w:val="en-US"/>
+        </w:rPr>
+        <w:t xml:space="preserve"> Build trust &amp; credibility for your brand</w:t>
+      </w:r>
+    </w:p>
+    <w:p>
+      <w:pPr>
+        <w:pStyle w:val="Body A"/>
+      </w:pPr>
+    </w:p>
+    <w:p>
+      <w:pPr>
+        <w:pStyle w:val="Body A"/>
+      </w:pPr>
+      <w:r>
+        <w:rPr>
+          <w:rtl w:val="0"/>
+          <w:lang w:val="en-US"/>
         </w:rPr>
         <w:t>Some websites, like WIRED, publish announcements to achieve similar goals. However, these announcements may no longer be visible shortly after their release. With the Not By AI badges, you can ensure that this messaging receives constant exposure.</w:t>
       </w:r>
     </w:p>
     <w:p>
       <w:pPr>
-        <w:pStyle w:val="Body"/>
-        <w:bidi w:val="0"/>
-      </w:pPr>
-    </w:p>
-    <w:p>
-      <w:pPr>
-        <w:pStyle w:val="Body"/>
-        <w:bidi w:val="0"/>
-      </w:pPr>
-      <w:r>
-        <w:rPr>
-          <w:rtl w:val="0"/>
+        <w:pStyle w:val="Body A"/>
+      </w:pPr>
+    </w:p>
+    <w:p>
+      <w:pPr>
+        <w:pStyle w:val="Body A"/>
+      </w:pPr>
+      <w:r>
+        <w:rPr>
+          <w:rtl w:val="0"/>
+          <w:lang w:val="en-US"/>
         </w:rPr>
         <w:t>- As an individual</w:t>
       </w:r>
     </w:p>
     <w:p>
       <w:pPr>
-        <w:pStyle w:val="Body"/>
-        <w:bidi w:val="0"/>
-      </w:pPr>
-      <w:r>
-        <w:rPr>
-          <w:rtl w:val="0"/>
+        <w:pStyle w:val="Body A"/>
+      </w:pPr>
+      <w:r>
+        <w:rPr>
+          <w:rtl w:val="0"/>
+          <w:lang w:val="en-US"/>
         </w:rPr>
         <w:t>Without trained professionals or AI detectors, it is nearly impossible to distinguish your human content from AI-generated content. Using the Not By AI badges helps your audience recognize your human-first approach so they understand that your content is truly from you and not copied and pasted from a generative AI, such as ChatGPT, Claude, or Gemini.</w:t>
       </w:r>
     </w:p>
     <w:p>
       <w:pPr>
-        <w:pStyle w:val="Body"/>
-        <w:bidi w:val="0"/>
-      </w:pPr>
-    </w:p>
-    <w:p>
-      <w:pPr>
-        <w:pStyle w:val="Body"/>
-        <w:bidi w:val="0"/>
-      </w:pPr>
-      <w:r>
-        <w:rPr>
-          <w:rtl w:val="0"/>
+        <w:pStyle w:val="Body A"/>
+      </w:pPr>
+    </w:p>
+    <w:p>
+      <w:pPr>
+        <w:pStyle w:val="Body A"/>
+      </w:pPr>
+      <w:r>
+        <w:rPr>
+          <w:rtl w:val="0"/>
+          <w:lang w:val="en-US"/>
         </w:rPr>
         <w:t>More importantly, this fosters awareness and encourages more individuals to produce original content. This process makes sure we, as a species, continue to contribute to human content collectively and prevent content from being replaced by recycled content produced by AI.</w:t>
       </w:r>
     </w:p>
     <w:p>
       <w:pPr>
-        <w:pStyle w:val="Body"/>
-        <w:bidi w:val="0"/>
-      </w:pPr>
-    </w:p>
-    <w:p>
-      <w:pPr>
-        <w:pStyle w:val="Body"/>
-        <w:bidi w:val="0"/>
-      </w:pPr>
-      <w:r>
-        <w:rPr>
-          <w:rtl w:val="0"/>
+        <w:pStyle w:val="Body A"/>
+      </w:pPr>
+    </w:p>
+    <w:p>
+      <w:pPr>
+        <w:pStyle w:val="Body A"/>
+      </w:pPr>
+      <w:r>
+        <w:rPr>
+          <w:rtl w:val="0"/>
+          <w:lang w:val="en-US"/>
         </w:rPr>
         <w:t>We offer the badges for 100% free for non-commercial projects. It is our mission to spread the Not By AI movement as widely as possible. If you want to support us, please consider our paid subscriptions or contribute through a donation.</w:t>
       </w:r>
     </w:p>
     <w:p>
       <w:pPr>
-        <w:pStyle w:val="Body"/>
-        <w:bidi w:val="0"/>
-      </w:pPr>
-    </w:p>
-    <w:p>
-      <w:pPr>
-        <w:pStyle w:val="Body"/>
-        <w:bidi w:val="0"/>
-      </w:pPr>
-    </w:p>
-    <w:p>
-      <w:pPr>
-        <w:pStyle w:val="Body"/>
+        <w:pStyle w:val="Body A"/>
+      </w:pPr>
+    </w:p>
+    <w:p>
+      <w:pPr>
+        <w:pStyle w:val="Body A"/>
+      </w:pPr>
+    </w:p>
+    <w:p>
+      <w:pPr>
+        <w:pStyle w:val="Body A"/>
         <w:rPr>
           <w:b w:val="1"/>
           <w:bCs w:val="1"/>
@@ -1168,242 +1168,229 @@
     </w:p>
     <w:p>
       <w:pPr>
-        <w:pStyle w:val="Body"/>
-        <w:bidi w:val="0"/>
-      </w:pPr>
-    </w:p>
-    <w:p>
-      <w:pPr>
-        <w:pStyle w:val="Body"/>
-        <w:bidi w:val="0"/>
-      </w:pPr>
-      <w:r>
-        <w:rPr>
-          <w:rtl w:val="0"/>
+        <w:pStyle w:val="Body A"/>
+      </w:pPr>
+    </w:p>
+    <w:p>
+      <w:pPr>
+        <w:pStyle w:val="Body A"/>
+      </w:pPr>
+      <w:r>
+        <w:rPr>
+          <w:rtl w:val="0"/>
+          <w:lang w:val="en-US"/>
         </w:rPr>
         <w:t>Add to a website</w:t>
       </w:r>
     </w:p>
     <w:p>
       <w:pPr>
-        <w:pStyle w:val="Body"/>
-        <w:bidi w:val="0"/>
-      </w:pPr>
-      <w:r>
-        <w:rPr>
-          <w:rtl w:val="0"/>
+        <w:pStyle w:val="Body A"/>
+      </w:pPr>
+      <w:r>
+        <w:rPr>
+          <w:rtl w:val="0"/>
+          <w:lang w:val="en-US"/>
         </w:rPr>
         <w:t>Add to an artwork</w:t>
       </w:r>
     </w:p>
     <w:p>
       <w:pPr>
-        <w:pStyle w:val="Body"/>
-        <w:bidi w:val="0"/>
-      </w:pPr>
-      <w:r>
-        <w:rPr>
-          <w:rtl w:val="0"/>
+        <w:pStyle w:val="Body A"/>
+      </w:pPr>
+      <w:r>
+        <w:rPr>
+          <w:rtl w:val="0"/>
+          <w:lang w:val="en-US"/>
         </w:rPr>
         <w:t>Add to an app</w:t>
       </w:r>
     </w:p>
     <w:p>
       <w:pPr>
-        <w:pStyle w:val="Body"/>
-        <w:bidi w:val="0"/>
-      </w:pPr>
-      <w:r>
-        <w:rPr>
-          <w:rtl w:val="0"/>
+        <w:pStyle w:val="Body A"/>
+      </w:pPr>
+      <w:r>
+        <w:rPr>
+          <w:rtl w:val="0"/>
+          <w:lang w:val="en-US"/>
         </w:rPr>
         <w:t>Add to an essay</w:t>
       </w:r>
     </w:p>
     <w:p>
       <w:pPr>
-        <w:pStyle w:val="Body"/>
-        <w:bidi w:val="0"/>
-      </w:pPr>
-      <w:r>
-        <w:rPr>
-          <w:rtl w:val="0"/>
+        <w:pStyle w:val="Body A"/>
+      </w:pPr>
+      <w:r>
+        <w:rPr>
+          <w:rtl w:val="0"/>
+          <w:lang w:val="en-US"/>
         </w:rPr>
         <w:t>Add to a book</w:t>
       </w:r>
     </w:p>
     <w:p>
       <w:pPr>
-        <w:pStyle w:val="Body"/>
-        <w:bidi w:val="0"/>
-      </w:pPr>
-      <w:r>
-        <w:rPr>
-          <w:rtl w:val="0"/>
+        <w:pStyle w:val="Body A"/>
+      </w:pPr>
+      <w:r>
+        <w:rPr>
+          <w:rtl w:val="0"/>
+          <w:lang w:val="en-US"/>
         </w:rPr>
         <w:t>Add to an album cover</w:t>
       </w:r>
     </w:p>
     <w:p>
       <w:pPr>
-        <w:pStyle w:val="Body"/>
-        <w:bidi w:val="0"/>
-      </w:pPr>
-      <w:r>
-        <w:rPr>
-          <w:rtl w:val="0"/>
+        <w:pStyle w:val="Body A"/>
+      </w:pPr>
+      <w:r>
+        <w:rPr>
+          <w:rtl w:val="0"/>
+          <w:lang w:val="en-US"/>
         </w:rPr>
         <w:t>Add to a blog article</w:t>
       </w:r>
     </w:p>
     <w:p>
       <w:pPr>
-        <w:pStyle w:val="Body"/>
-        <w:bidi w:val="0"/>
-      </w:pPr>
-      <w:r>
-        <w:rPr>
-          <w:rtl w:val="0"/>
+        <w:pStyle w:val="Body A"/>
+      </w:pPr>
+      <w:r>
+        <w:rPr>
+          <w:rtl w:val="0"/>
+          <w:lang w:val="en-US"/>
         </w:rPr>
         <w:t>Add to a painting</w:t>
       </w:r>
     </w:p>
     <w:p>
       <w:pPr>
-        <w:pStyle w:val="Body"/>
-        <w:bidi w:val="0"/>
-      </w:pPr>
-      <w:r>
-        <w:rPr>
-          <w:rtl w:val="0"/>
-        </w:rPr>
-        <w:t>[</w:t>
-      </w:r>
-      <w:r>
-        <w:rPr>
-          <w:rtl w:val="0"/>
-        </w:rPr>
-        <w:t>Show More Inspirations</w:t>
-      </w:r>
-      <w:r>
-        <w:rPr>
-          <w:rFonts w:ascii="Arial Unicode MS" w:cs="Arial Unicode MS" w:hAnsi="Arial Unicode MS" w:eastAsia="Arial Unicode MS" w:hint="default"/>
-          <w:b w:val="0"/>
-          <w:bCs w:val="0"/>
-          <w:i w:val="0"/>
-          <w:iCs w:val="0"/>
-          <w:rtl w:val="0"/>
+        <w:pStyle w:val="Body A"/>
+      </w:pPr>
+      <w:r>
+        <w:rPr>
+          <w:rtl w:val="0"/>
+          <w:lang w:val="en-US"/>
+        </w:rPr>
+        <w:t>[Show More Inspirations</w:t>
+      </w:r>
+      <w:r>
+        <w:rPr>
+          <w:rFonts w:ascii="Arial Unicode MS" w:hAnsi="Arial Unicode MS" w:hint="default"/>
+          <w:rtl w:val="0"/>
+          <w:lang w:val="en-US"/>
         </w:rPr>
         <w:t>→</w:t>
       </w:r>
       <w:r>
         <w:rPr>
           <w:rtl w:val="0"/>
+          <w:lang w:val="en-US"/>
         </w:rPr>
         <w:t>]</w:t>
       </w:r>
     </w:p>
     <w:p>
       <w:pPr>
-        <w:pStyle w:val="Body"/>
-        <w:bidi w:val="0"/>
-      </w:pPr>
-    </w:p>
-    <w:p>
-      <w:pPr>
-        <w:pStyle w:val="Body"/>
-        <w:bidi w:val="0"/>
-      </w:pPr>
-    </w:p>
-    <w:p>
-      <w:pPr>
-        <w:pStyle w:val="Body"/>
-        <w:rPr>
-          <w:b w:val="1"/>
-          <w:bCs w:val="1"/>
-        </w:rPr>
-      </w:pPr>
-      <w:r>
-        <w:rPr>
-          <w:b w:val="1"/>
-          <w:bCs w:val="1"/>
-          <w:rtl w:val="0"/>
+        <w:pStyle w:val="Body A"/>
+      </w:pPr>
+    </w:p>
+    <w:p>
+      <w:pPr>
+        <w:pStyle w:val="Body A"/>
+      </w:pPr>
+    </w:p>
+    <w:p>
+      <w:pPr>
+        <w:pStyle w:val="Body A"/>
+        <w:rPr>
+          <w:b w:val="1"/>
+          <w:bCs w:val="1"/>
           <w:lang w:val="it-IT"/>
         </w:rPr>
+      </w:pPr>
+      <w:r>
+        <w:rPr>
+          <w:b w:val="1"/>
+          <w:bCs w:val="1"/>
+          <w:rtl w:val="0"/>
+          <w:lang w:val="it-IT"/>
+        </w:rPr>
         <w:t>Support Us</w:t>
       </w:r>
     </w:p>
     <w:p>
       <w:pPr>
-        <w:pStyle w:val="Body"/>
-        <w:bidi w:val="0"/>
-      </w:pPr>
-    </w:p>
-    <w:p>
-      <w:pPr>
-        <w:pStyle w:val="Body"/>
-        <w:bidi w:val="0"/>
-      </w:pPr>
-      <w:r>
-        <w:rPr>
-          <w:rtl w:val="0"/>
+        <w:pStyle w:val="Body A"/>
+      </w:pPr>
+    </w:p>
+    <w:p>
+      <w:pPr>
+        <w:pStyle w:val="Body A"/>
+      </w:pPr>
+      <w:r>
+        <w:rPr>
+          <w:rtl w:val="0"/>
+          <w:lang w:val="en-US"/>
         </w:rPr>
         <w:t>The whole Not By AI movement is created by real humans. Your support will make a difference. Donate today to empower the content creators and ensure that humanity continues to advance. Your donation will be used in various places to grow Not By AI.</w:t>
       </w:r>
-    </w:p>
-    <w:p>
-      <w:pPr>
-        <w:pStyle w:val="Body"/>
-        <w:bidi w:val="0"/>
-      </w:pPr>
-      <w:r>
-        <w:rPr>
-          <w:rtl w:val="0"/>
-        </w:rPr>
-        <w:t>[</w:t>
-      </w:r>
-      <w:r>
-        <w:rPr>
-          <w:rtl w:val="0"/>
-        </w:rPr>
-        <w:t>Donate Today</w:t>
-      </w:r>
-      <w:r>
-        <w:rPr>
-          <w:rFonts w:ascii="Arial Unicode MS" w:cs="Arial Unicode MS" w:hAnsi="Arial Unicode MS" w:eastAsia="Arial Unicode MS" w:hint="default"/>
-          <w:b w:val="0"/>
-          <w:bCs w:val="0"/>
-          <w:i w:val="0"/>
-          <w:iCs w:val="0"/>
-          <w:rtl w:val="0"/>
+      <w:r>
+        <w:rPr>
+          <w:rtl w:val="0"/>
+          <w:lang w:val="en-US"/>
+        </w:rPr>
+        <w:t xml:space="preserve"> Thank you.</w:t>
+      </w:r>
+    </w:p>
+    <w:p>
+      <w:pPr>
+        <w:pStyle w:val="Body A"/>
+      </w:pPr>
+      <w:r>
+        <w:rPr>
+          <w:rtl w:val="0"/>
+          <w:lang w:val="en-US"/>
+        </w:rPr>
+        <w:t>[Donate Today</w:t>
+      </w:r>
+      <w:r>
+        <w:rPr>
+          <w:rFonts w:ascii="Arial Unicode MS" w:hAnsi="Arial Unicode MS" w:hint="default"/>
+          <w:rtl w:val="0"/>
+          <w:lang w:val="en-US"/>
         </w:rPr>
         <w:t>→</w:t>
       </w:r>
       <w:r>
         <w:rPr>
           <w:rtl w:val="0"/>
+          <w:lang w:val="en-US"/>
         </w:rPr>
         <w:t>]</w:t>
       </w:r>
     </w:p>
     <w:p>
       <w:pPr>
-        <w:pStyle w:val="Body"/>
-        <w:bidi w:val="0"/>
-      </w:pPr>
-    </w:p>
-    <w:p>
-      <w:pPr>
-        <w:pStyle w:val="Body"/>
-        <w:bidi w:val="0"/>
-      </w:pPr>
-    </w:p>
-    <w:p>
-      <w:pPr>
-        <w:pStyle w:val="Body"/>
+        <w:pStyle w:val="Body A"/>
+      </w:pPr>
+    </w:p>
+    <w:p>
+      <w:pPr>
+        <w:pStyle w:val="Body A"/>
+      </w:pPr>
+    </w:p>
+    <w:p>
+      <w:pPr>
+        <w:pStyle w:val="Body A"/>
         <w:rPr>
           <w:outline w:val="0"/>
-          <w:color w:val="919191"/>
+          <w:color w:val="929292"/>
+          <w:u w:color="929292"/>
           <w14:textFill>
             <w14:solidFill>
               <w14:srgbClr w14:val="929292"/>
@@ -1414,7 +1401,8 @@
       <w:r>
         <w:rPr>
           <w:outline w:val="0"/>
-          <w:color w:val="919191"/>
+          <w:color w:val="929292"/>
+          <w:u w:color="929292"/>
           <w:rtl w:val="0"/>
           <w:lang w:val="en-US"/>
           <w14:textFill>
@@ -1428,10 +1416,11 @@
     </w:p>
     <w:p>
       <w:pPr>
-        <w:pStyle w:val="Body"/>
+        <w:pStyle w:val="Body A"/>
         <w:rPr>
           <w:outline w:val="0"/>
-          <w:color w:val="919191"/>
+          <w:color w:val="929292"/>
+          <w:u w:color="929292"/>
           <w14:textFill>
             <w14:solidFill>
               <w14:srgbClr w14:val="929292"/>
@@ -1442,7 +1431,7 @@
     </w:p>
     <w:p>
       <w:pPr>
-        <w:pStyle w:val="Body"/>
+        <w:pStyle w:val="Body A"/>
         <w:rPr>
           <w:b w:val="1"/>
           <w:bCs w:val="1"/>
@@ -1462,6 +1451,7 @@
           <w:b w:val="1"/>
           <w:bCs w:val="1"/>
           <w:rtl w:val="0"/>
+          <w:lang w:val="en-US"/>
         </w:rPr>
         <w:t> </w:t>
       </w:r>
@@ -1479,6 +1469,7 @@
           <w:b w:val="1"/>
           <w:bCs w:val="1"/>
           <w:rtl w:val="0"/>
+          <w:lang w:val="en-US"/>
         </w:rPr>
         <w:t> </w:t>
       </w:r>
@@ -1487,6 +1478,7 @@
           <w:b w:val="1"/>
           <w:bCs w:val="1"/>
           <w:rtl w:val="0"/>
+          <w:lang w:val="en-US"/>
         </w:rPr>
         <w:t>AI</w:t>
       </w:r>
@@ -1495,6 +1487,7 @@
           <w:b w:val="1"/>
           <w:bCs w:val="1"/>
           <w:rtl w:val="0"/>
+          <w:lang w:val="en-US"/>
         </w:rPr>
         <w:t> </w:t>
       </w:r>
@@ -1510,42 +1503,36 @@
     </w:p>
     <w:p>
       <w:pPr>
-        <w:pStyle w:val="Body"/>
-        <w:bidi w:val="0"/>
-      </w:pPr>
-      <w:r>
-        <w:rPr>
-          <w:rtl w:val="0"/>
+        <w:pStyle w:val="Body A"/>
+      </w:pPr>
+      <w:r>
+        <w:rPr>
+          <w:rtl w:val="0"/>
+          <w:lang w:val="en-US"/>
         </w:rPr>
         <w:t>I want to</w:t>
       </w:r>
     </w:p>
     <w:p>
       <w:pPr>
-        <w:pStyle w:val="Body"/>
-        <w:bidi w:val="0"/>
-      </w:pPr>
-      <w:r>
-        <w:rPr>
-          <w:rtl w:val="0"/>
-        </w:rPr>
-        <w:t xml:space="preserve">1. </w:t>
-      </w:r>
-      <w:r>
-        <w:rPr>
-          <w:rtl w:val="0"/>
-        </w:rPr>
-        <w:t>Download the badges &amp; describe my human-centric approach to my users</w:t>
-      </w:r>
-    </w:p>
-    <w:p>
-      <w:pPr>
-        <w:pStyle w:val="Body"/>
-        <w:bidi w:val="0"/>
-      </w:pPr>
-      <w:r>
-        <w:rPr>
-          <w:rtl w:val="0"/>
+        <w:pStyle w:val="Body A"/>
+      </w:pPr>
+      <w:r>
+        <w:rPr>
+          <w:rtl w:val="0"/>
+          <w:lang w:val="en-US"/>
+        </w:rPr>
+        <w:t>1. Download the badges &amp; describe my human-centric approach to my users</w:t>
+      </w:r>
+    </w:p>
+    <w:p>
+      <w:pPr>
+        <w:pStyle w:val="Body A"/>
+      </w:pPr>
+      <w:r>
+        <w:rPr>
+          <w:rtl w:val="0"/>
+          <w:lang w:val="en-US"/>
         </w:rPr>
         <w:t>Starting at $5/mo</w:t>
       </w:r>
@@ -1555,38 +1542,26 @@
       <w:r>
         <w:rPr>
           <w:rtl w:val="0"/>
+          <w:lang w:val="en-US"/>
         </w:rPr>
         <w:t>Commercial &amp; Personal Use</w:t>
       </w:r>
     </w:p>
     <w:p>
       <w:pPr>
-        <w:pStyle w:val="Body"/>
-        <w:bidi w:val="0"/>
-      </w:pPr>
-    </w:p>
-    <w:p>
-      <w:pPr>
-        <w:pStyle w:val="Body"/>
-        <w:bidi w:val="0"/>
-      </w:pPr>
-      <w:r>
-        <w:rPr>
-          <w:rtl w:val="0"/>
-        </w:rPr>
-        <w:t xml:space="preserve">2. </w:t>
-      </w:r>
-      <w:r>
-        <w:rPr>
-          <w:rtl w:val="0"/>
-        </w:rPr>
-        <w:t xml:space="preserve">Download the </w:t>
-      </w:r>
-      <w:r>
-        <w:rPr>
-          <w:rtl w:val="0"/>
-        </w:rPr>
-        <w:t>b</w:t>
+        <w:pStyle w:val="Body A"/>
+      </w:pPr>
+    </w:p>
+    <w:p>
+      <w:pPr>
+        <w:pStyle w:val="Body A"/>
+      </w:pPr>
+      <w:r>
+        <w:rPr>
+          <w:rtl w:val="0"/>
+          <w:lang w:val="en-US"/>
+        </w:rPr>
+        <w:t>2. Download the b</w:t>
       </w:r>
       <w:r>
         <w:rPr>
@@ -1598,65 +1573,61 @@
       <w:r>
         <w:rPr>
           <w:rtl w:val="0"/>
+          <w:lang w:val="en-US"/>
         </w:rPr>
         <w:t xml:space="preserve"> only</w:t>
       </w:r>
     </w:p>
     <w:p>
       <w:pPr>
-        <w:pStyle w:val="Body"/>
-        <w:bidi w:val="0"/>
-      </w:pPr>
-      <w:r>
-        <w:rPr>
-          <w:rtl w:val="0"/>
+        <w:pStyle w:val="Body A"/>
+      </w:pPr>
+      <w:r>
+        <w:rPr>
+          <w:rtl w:val="0"/>
+          <w:lang w:val="en-US"/>
         </w:rPr>
         <w:t>Pay as you wish</w:t>
       </w:r>
     </w:p>
     <w:p>
       <w:pPr>
-        <w:pStyle w:val="Body"/>
-        <w:bidi w:val="0"/>
-      </w:pPr>
-      <w:r>
-        <w:rPr>
-          <w:rtl w:val="0"/>
+        <w:pStyle w:val="Body A"/>
+      </w:pPr>
+      <w:r>
+        <w:rPr>
+          <w:rtl w:val="0"/>
+          <w:lang w:val="en-US"/>
         </w:rPr>
         <w:t>Personal Use Only</w:t>
       </w:r>
     </w:p>
     <w:p>
       <w:pPr>
-        <w:pStyle w:val="Body"/>
-        <w:bidi w:val="0"/>
-      </w:pPr>
-    </w:p>
-    <w:p>
-      <w:pPr>
-        <w:pStyle w:val="Body"/>
-        <w:bidi w:val="0"/>
-      </w:pPr>
-      <w:r>
-        <w:rPr>
-          <w:rtl w:val="0"/>
+        <w:pStyle w:val="Body A"/>
+      </w:pPr>
+    </w:p>
+    <w:p>
+      <w:pPr>
+        <w:pStyle w:val="Body A"/>
+      </w:pPr>
+      <w:r>
+        <w:rPr>
+          <w:rtl w:val="0"/>
+          <w:lang w:val="en-US"/>
         </w:rPr>
         <w:t>Email</w:t>
       </w:r>
     </w:p>
     <w:p>
       <w:pPr>
-        <w:pStyle w:val="Body"/>
-        <w:bidi w:val="0"/>
-      </w:pPr>
-      <w:r>
-        <w:rPr>
-          <w:rFonts w:ascii="Arial Unicode MS" w:cs="Arial Unicode MS" w:hAnsi="Arial Unicode MS" w:eastAsia="Arial Unicode MS" w:hint="default"/>
-          <w:b w:val="0"/>
-          <w:bCs w:val="0"/>
-          <w:i w:val="0"/>
-          <w:iCs w:val="0"/>
-          <w:rtl w:val="0"/>
+        <w:pStyle w:val="Body A"/>
+      </w:pPr>
+      <w:r>
+        <w:rPr>
+          <w:rFonts w:ascii="Arial Unicode MS" w:hAnsi="Arial Unicode MS" w:hint="default"/>
+          <w:rtl w:val="0"/>
+          <w:lang w:val="en-US"/>
         </w:rPr>
         <w:t>☑</w:t>
       </w:r>
@@ -1668,58 +1639,59 @@
           <w:i w:val="0"/>
           <w:iCs w:val="0"/>
           <w:rtl w:val="0"/>
+          <w:lang w:val="en-US"/>
         </w:rPr>
         <w:t>︎</w:t>
       </w:r>
       <w:r>
         <w:rPr>
           <w:rtl w:val="0"/>
+          <w:lang w:val="en-US"/>
         </w:rPr>
         <w:t>I want to receive news such as updates, tips, resources, and discounts.</w:t>
       </w:r>
     </w:p>
     <w:p>
       <w:pPr>
-        <w:pStyle w:val="Body"/>
-        <w:bidi w:val="0"/>
-      </w:pPr>
-      <w:r>
-        <w:rPr>
-          <w:rtl w:val="0"/>
+        <w:pStyle w:val="Body A"/>
+      </w:pPr>
+      <w:r>
+        <w:rPr>
+          <w:rtl w:val="0"/>
+          <w:lang w:val="en-US"/>
         </w:rPr>
         <w:t>[Send Me the Badge]</w:t>
       </w:r>
     </w:p>
     <w:p>
       <w:pPr>
-        <w:pStyle w:val="Body"/>
-        <w:bidi w:val="0"/>
-      </w:pPr>
-      <w:r>
-        <w:rPr>
-          <w:rtl w:val="0"/>
+        <w:pStyle w:val="Body A"/>
+      </w:pPr>
+      <w:r>
+        <w:rPr>
+          <w:rtl w:val="0"/>
+          <w:lang w:val="en-US"/>
         </w:rPr>
         <w:t>By clicking on the button above, you agree to our Terms and Conditions.</w:t>
       </w:r>
     </w:p>
     <w:p>
       <w:pPr>
-        <w:pStyle w:val="Body"/>
-        <w:bidi w:val="0"/>
-      </w:pPr>
-    </w:p>
-    <w:p>
-      <w:pPr>
-        <w:pStyle w:val="Body"/>
-        <w:bidi w:val="0"/>
-      </w:pPr>
-    </w:p>
-    <w:p>
-      <w:pPr>
-        <w:pStyle w:val="Body"/>
+        <w:pStyle w:val="Body A"/>
+      </w:pPr>
+    </w:p>
+    <w:p>
+      <w:pPr>
+        <w:pStyle w:val="Body A"/>
+      </w:pPr>
+    </w:p>
+    <w:p>
+      <w:pPr>
+        <w:pStyle w:val="Body A"/>
         <w:rPr>
           <w:outline w:val="0"/>
-          <w:color w:val="919191"/>
+          <w:color w:val="929292"/>
+          <w:u w:color="929292"/>
           <w14:textFill>
             <w14:solidFill>
               <w14:srgbClr w14:val="929292"/>
@@ -1730,7 +1702,8 @@
       <w:r>
         <w:rPr>
           <w:outline w:val="0"/>
-          <w:color w:val="919191"/>
+          <w:color w:val="929292"/>
+          <w:u w:color="929292"/>
           <w:rtl w:val="0"/>
           <w:lang w:val="en-US"/>
           <w14:textFill>
@@ -1744,10 +1717,11 @@
     </w:p>
     <w:p>
       <w:pPr>
-        <w:pStyle w:val="Body"/>
+        <w:pStyle w:val="Body A"/>
         <w:rPr>
           <w:outline w:val="0"/>
-          <w:color w:val="919191"/>
+          <w:color w:val="929292"/>
+          <w:u w:color="929292"/>
           <w14:textFill>
             <w14:solidFill>
               <w14:srgbClr w14:val="929292"/>
@@ -1758,7 +1732,7 @@
     </w:p>
     <w:p>
       <w:pPr>
-        <w:pStyle w:val="Body"/>
+        <w:pStyle w:val="Body A"/>
         <w:rPr>
           <w:b w:val="1"/>
           <w:bCs w:val="1"/>
@@ -1778,6 +1752,7 @@
           <w:b w:val="1"/>
           <w:bCs w:val="1"/>
           <w:rtl w:val="0"/>
+          <w:lang w:val="en-US"/>
         </w:rPr>
         <w:t> </w:t>
       </w:r>
@@ -1795,6 +1770,7 @@
           <w:b w:val="1"/>
           <w:bCs w:val="1"/>
           <w:rtl w:val="0"/>
+          <w:lang w:val="en-US"/>
         </w:rPr>
         <w:t> </w:t>
       </w:r>
@@ -1812,6 +1788,7 @@
           <w:b w:val="1"/>
           <w:bCs w:val="1"/>
           <w:rtl w:val="0"/>
+          <w:lang w:val="en-US"/>
         </w:rPr>
         <w:t> </w:t>
       </w:r>
@@ -1827,109 +1804,108 @@
     </w:p>
     <w:p>
       <w:pPr>
-        <w:pStyle w:val="Body"/>
-        <w:bidi w:val="0"/>
-      </w:pPr>
-      <w:r>
-        <w:rPr>
-          <w:rtl w:val="0"/>
+        <w:pStyle w:val="Body A"/>
+      </w:pPr>
+      <w:r>
+        <w:rPr>
+          <w:rtl w:val="0"/>
+          <w:lang w:val="en-US"/>
         </w:rPr>
         <w:t>With a badge, we empower humans to create authentic content.</w:t>
       </w:r>
     </w:p>
     <w:p>
       <w:pPr>
-        <w:pStyle w:val="Body"/>
-        <w:bidi w:val="0"/>
-      </w:pPr>
-    </w:p>
-    <w:p>
-      <w:pPr>
-        <w:pStyle w:val="Body"/>
-        <w:rPr>
-          <w:b w:val="1"/>
-          <w:bCs w:val="1"/>
-        </w:rPr>
-      </w:pPr>
-      <w:r>
-        <w:rPr>
-          <w:b w:val="1"/>
-          <w:bCs w:val="1"/>
-          <w:rtl w:val="0"/>
+        <w:pStyle w:val="Body A"/>
+      </w:pPr>
+    </w:p>
+    <w:p>
+      <w:pPr>
+        <w:pStyle w:val="Body A"/>
+        <w:rPr>
+          <w:b w:val="1"/>
+          <w:bCs w:val="1"/>
           <w:lang w:val="nl-NL"/>
         </w:rPr>
+      </w:pPr>
+      <w:r>
+        <w:rPr>
+          <w:b w:val="1"/>
+          <w:bCs w:val="1"/>
+          <w:rtl w:val="0"/>
+          <w:lang w:val="nl-NL"/>
+        </w:rPr>
         <w:t>Badges</w:t>
       </w:r>
     </w:p>
     <w:p>
       <w:pPr>
-        <w:pStyle w:val="Body"/>
-        <w:bidi w:val="0"/>
-      </w:pPr>
-      <w:r>
-        <w:rPr>
-          <w:rtl w:val="0"/>
+        <w:pStyle w:val="Body A"/>
+      </w:pPr>
+      <w:r>
+        <w:rPr>
+          <w:rtl w:val="0"/>
+          <w:lang w:val="en-US"/>
         </w:rPr>
         <w:t>How It Works</w:t>
       </w:r>
     </w:p>
     <w:p>
       <w:pPr>
-        <w:pStyle w:val="Body"/>
-        <w:bidi w:val="0"/>
-      </w:pPr>
-      <w:r>
-        <w:rPr>
-          <w:rtl w:val="0"/>
+        <w:pStyle w:val="Body A"/>
+      </w:pPr>
+      <w:r>
+        <w:rPr>
+          <w:rtl w:val="0"/>
+          <w:lang w:val="en-US"/>
         </w:rPr>
         <w:t>Pricing</w:t>
       </w:r>
     </w:p>
     <w:p>
       <w:pPr>
-        <w:pStyle w:val="Body"/>
-        <w:bidi w:val="0"/>
-      </w:pPr>
-      <w:r>
-        <w:rPr>
-          <w:rtl w:val="0"/>
+        <w:pStyle w:val="Body A"/>
+      </w:pPr>
+      <w:r>
+        <w:rPr>
+          <w:rtl w:val="0"/>
+          <w:lang w:val="en-US"/>
         </w:rPr>
         <w:t>Not By AI for Individuals</w:t>
       </w:r>
     </w:p>
     <w:p>
       <w:pPr>
-        <w:pStyle w:val="Body"/>
-        <w:bidi w:val="0"/>
-      </w:pPr>
-      <w:r>
-        <w:rPr>
-          <w:rtl w:val="0"/>
+        <w:pStyle w:val="Body A"/>
+      </w:pPr>
+      <w:r>
+        <w:rPr>
+          <w:rtl w:val="0"/>
+          <w:lang w:val="en-US"/>
         </w:rPr>
         <w:t>Not By AI for Business</w:t>
       </w:r>
     </w:p>
     <w:p>
       <w:pPr>
-        <w:pStyle w:val="Body"/>
-        <w:bidi w:val="0"/>
-      </w:pPr>
-      <w:r>
-        <w:rPr>
-          <w:rtl w:val="0"/>
+        <w:pStyle w:val="Body A"/>
+      </w:pPr>
+      <w:r>
+        <w:rPr>
+          <w:rtl w:val="0"/>
+          <w:lang w:val="en-US"/>
         </w:rPr>
         <w:t>Gallery</w:t>
       </w:r>
     </w:p>
     <w:p>
       <w:pPr>
-        <w:pStyle w:val="Body"/>
-        <w:bidi w:val="0"/>
-      </w:pPr>
-    </w:p>
-    <w:p>
-      <w:pPr>
-        <w:pStyle w:val="Body"/>
+        <w:pStyle w:val="Body A"/>
+      </w:pPr>
+    </w:p>
+    <w:p>
+      <w:pPr>
+        <w:pStyle w:val="Body A"/>
         <w:rPr>
           <w:b w:val="1"/>
           <w:bCs w:val="1"/>
@@ -1947,74 +1923,75 @@
     </w:p>
     <w:p>
       <w:pPr>
-        <w:pStyle w:val="Body"/>
-        <w:bidi w:val="0"/>
-      </w:pPr>
-      <w:r>
-        <w:rPr>
-          <w:rtl w:val="0"/>
+        <w:pStyle w:val="Body A"/>
+      </w:pPr>
+      <w:r>
+        <w:rPr>
+          <w:rtl w:val="0"/>
+          <w:lang w:val="en-US"/>
         </w:rPr>
         <w:t>Help Center</w:t>
       </w:r>
     </w:p>
     <w:p>
       <w:pPr>
-        <w:pStyle w:val="Body"/>
-        <w:bidi w:val="0"/>
-      </w:pPr>
-      <w:r>
-        <w:rPr>
-          <w:rtl w:val="0"/>
+        <w:pStyle w:val="Body A"/>
+      </w:pPr>
+      <w:r>
+        <w:rPr>
+          <w:rtl w:val="0"/>
+          <w:lang w:val="en-US"/>
         </w:rPr>
         <w:t>The Not By AI 90% Rule</w:t>
       </w:r>
     </w:p>
     <w:p>
       <w:pPr>
-        <w:pStyle w:val="Body"/>
-        <w:bidi w:val="0"/>
-      </w:pPr>
-      <w:r>
-        <w:rPr>
-          <w:rtl w:val="0"/>
+        <w:pStyle w:val="Body A"/>
+      </w:pPr>
+      <w:r>
+        <w:rPr>
+          <w:rtl w:val="0"/>
+          <w:lang w:val="en-US"/>
         </w:rPr>
         <w:t>How to Insert the Badges</w:t>
       </w:r>
     </w:p>
     <w:p>
       <w:pPr>
-        <w:pStyle w:val="Body"/>
-        <w:bidi w:val="0"/>
-      </w:pPr>
-      <w:r>
-        <w:rPr>
-          <w:rtl w:val="0"/>
+        <w:pStyle w:val="Body A"/>
+        <w:rPr>
           <w:lang w:val="nl-NL"/>
         </w:rPr>
+      </w:pPr>
+      <w:r>
+        <w:rPr>
+          <w:rtl w:val="0"/>
+          <w:lang w:val="nl-NL"/>
+        </w:rPr>
         <w:t>Usage Guidelines</w:t>
       </w:r>
     </w:p>
     <w:p>
       <w:pPr>
-        <w:pStyle w:val="Body"/>
-        <w:bidi w:val="0"/>
-      </w:pPr>
-      <w:r>
-        <w:rPr>
-          <w:rtl w:val="0"/>
+        <w:pStyle w:val="Body A"/>
+      </w:pPr>
+      <w:r>
+        <w:rPr>
+          <w:rtl w:val="0"/>
+          <w:lang w:val="en-US"/>
         </w:rPr>
         <w:t>Help Us Translate</w:t>
       </w:r>
     </w:p>
     <w:p>
       <w:pPr>
-        <w:pStyle w:val="Body"/>
-        <w:bidi w:val="0"/>
-      </w:pPr>
-    </w:p>
-    <w:p>
-      <w:pPr>
-        <w:pStyle w:val="Body"/>
+        <w:pStyle w:val="Body A"/>
+      </w:pPr>
+    </w:p>
+    <w:p>
+      <w:pPr>
+        <w:pStyle w:val="Body A"/>
         <w:rPr>
           <w:b w:val="1"/>
           <w:bCs w:val="1"/>
@@ -2032,73 +2009,75 @@
     </w:p>
     <w:p>
       <w:pPr>
-        <w:pStyle w:val="Body"/>
-        <w:bidi w:val="0"/>
-      </w:pPr>
-      <w:r>
-        <w:rPr>
-          <w:rtl w:val="0"/>
+        <w:pStyle w:val="Body A"/>
+      </w:pPr>
+      <w:r>
+        <w:rPr>
+          <w:rtl w:val="0"/>
+          <w:lang w:val="en-US"/>
         </w:rPr>
         <w:t>About Us</w:t>
       </w:r>
     </w:p>
     <w:p>
       <w:pPr>
-        <w:pStyle w:val="Body"/>
-        <w:bidi w:val="0"/>
-      </w:pPr>
-      <w:r>
-        <w:rPr>
-          <w:rtl w:val="0"/>
+        <w:pStyle w:val="Body A"/>
+      </w:pPr>
+      <w:r>
+        <w:rPr>
+          <w:rtl w:val="0"/>
+          <w:lang w:val="en-US"/>
         </w:rPr>
         <w:t>Feedback</w:t>
       </w:r>
     </w:p>
     <w:p>
       <w:pPr>
-        <w:pStyle w:val="Body"/>
-        <w:bidi w:val="0"/>
-      </w:pPr>
-      <w:r>
-        <w:rPr>
-          <w:rtl w:val="0"/>
+        <w:pStyle w:val="Body A"/>
+        <w:rPr>
           <w:lang w:val="pt-PT"/>
         </w:rPr>
+      </w:pPr>
+      <w:r>
+        <w:rPr>
+          <w:rtl w:val="0"/>
+          <w:lang w:val="pt-PT"/>
+        </w:rPr>
         <w:t>Media Assets</w:t>
       </w:r>
     </w:p>
     <w:p>
       <w:pPr>
-        <w:pStyle w:val="Body"/>
-        <w:bidi w:val="0"/>
-      </w:pPr>
-      <w:r>
-        <w:rPr>
-          <w:rtl w:val="0"/>
+        <w:pStyle w:val="Body A"/>
+      </w:pPr>
+      <w:r>
+        <w:rPr>
+          <w:rtl w:val="0"/>
+          <w:lang w:val="en-US"/>
         </w:rPr>
         <w:t>Newsroom</w:t>
       </w:r>
     </w:p>
     <w:p>
       <w:pPr>
-        <w:pStyle w:val="Body"/>
-        <w:bidi w:val="0"/>
-      </w:pPr>
-      <w:r>
-        <w:rPr>
-          <w:rtl w:val="0"/>
+        <w:pStyle w:val="Body A"/>
+      </w:pPr>
+      <w:r>
+        <w:rPr>
+          <w:rtl w:val="0"/>
+          <w:lang w:val="en-US"/>
         </w:rPr>
         <w:t>Meet Our Translators</w:t>
       </w:r>
     </w:p>
     <w:p>
       <w:pPr>
-        <w:pStyle w:val="Body"/>
-        <w:bidi w:val="0"/>
-      </w:pPr>
-      <w:r>
-        <w:rPr>
-          <w:rtl w:val="0"/>
+        <w:pStyle w:val="Body A"/>
+      </w:pPr>
+      <w:r>
+        <w:rPr>
+          <w:rtl w:val="0"/>
+          <w:lang w:val="en-US"/>
         </w:rPr>
         <w:t>Contact Us</w:t>
       </w:r>
@@ -2117,6 +2096,10 @@
 <file path=word/footer1.xml><?xml version="1.0" encoding="utf-8"?>
 <w:ftr xmlns:r="http://schemas.openxmlformats.org/officeDocument/2006/relationships" xmlns:wp="http://schemas.openxmlformats.org/drawingml/2006/wordprocessingDrawing" xmlns:w="http://schemas.openxmlformats.org/wordprocessingml/2006/main" xmlns:w10="urn:schemas-microsoft-com:office:word" xmlns:w14="http://schemas.microsoft.com/office/word/2010/wordml" xmlns:wps="http://schemas.microsoft.com/office/word/2010/wordprocessingShape" xmlns:wpg="http://schemas.microsoft.com/office/word/2010/wordprocessingGroup" xmlns:mc="http://schemas.openxmlformats.org/markup-compatibility/2006" xmlns:v="urn:schemas-microsoft-com:vml" xmlns:o="urn:schemas-microsoft-com:office:office" xmlns:m="http://schemas.openxmlformats.org/officeDocument/2006/math" mc:Ignorable="w14">
   <w:p>
+    <w:pPr>
+      <w:pStyle w:val="Header &amp; Footer"/>
+      <w:bidi w:val="0"/>
+    </w:pPr>
     <w:r/>
   </w:p>
 </w:ftr>
@@ -2125,6 +2108,10 @@
 <file path=word/header1.xml><?xml version="1.0" encoding="utf-8"?>
 <w:hdr xmlns:r="http://schemas.openxmlformats.org/officeDocument/2006/relationships" xmlns:wp="http://schemas.openxmlformats.org/drawingml/2006/wordprocessingDrawing" xmlns:w="http://schemas.openxmlformats.org/wordprocessingml/2006/main" xmlns:w10="urn:schemas-microsoft-com:office:word" xmlns:w14="http://schemas.microsoft.com/office/word/2010/wordml" xmlns:wps="http://schemas.microsoft.com/office/word/2010/wordprocessingShape" xmlns:wpg="http://schemas.microsoft.com/office/word/2010/wordprocessingGroup" xmlns:mc="http://schemas.openxmlformats.org/markup-compatibility/2006" xmlns:v="urn:schemas-microsoft-com:vml" xmlns:o="urn:schemas-microsoft-com:office:office" xmlns:m="http://schemas.openxmlformats.org/officeDocument/2006/math" mc:Ignorable="w14">
   <w:p>
+    <w:pPr>
+      <w:pStyle w:val="Header &amp; Footer"/>
+      <w:bidi w:val="0"/>
+    </w:pPr>
     <w:r/>
   </w:p>
 </w:hdr>
@@ -2237,9 +2224,58 @@
     <w:next w:val="No List"/>
     <w:pPr/>
   </w:style>
-  <w:style w:type="paragraph" w:styleId="Body">
-    <w:name w:val="Body"/>
-    <w:next w:val="Body"/>
+  <w:style w:type="paragraph" w:styleId="Header &amp; Footer">
+    <w:name w:val="Header &amp; Footer"/>
+    <w:next w:val="Header &amp; Footer"/>
+    <w:pPr>
+      <w:keepNext w:val="0"/>
+      <w:keepLines w:val="0"/>
+      <w:pageBreakBefore w:val="0"/>
+      <w:widowControl w:val="1"/>
+      <w:shd w:val="clear" w:color="auto" w:fill="auto"/>
+      <w:tabs>
+        <w:tab w:val="right" w:pos="9020"/>
+      </w:tabs>
+      <w:suppressAutoHyphens w:val="0"/>
+      <w:bidi w:val="0"/>
+      <w:spacing w:before="0" w:after="0" w:line="240" w:lineRule="auto"/>
+      <w:ind w:left="0" w:right="0" w:firstLine="0"/>
+      <w:jc w:val="left"/>
+      <w:outlineLvl w:val="9"/>
+    </w:pPr>
+    <w:rPr>
+      <w:rFonts w:ascii="Helvetica Neue" w:cs="Arial Unicode MS" w:hAnsi="Helvetica Neue" w:eastAsia="Arial Unicode MS"/>
+      <w:b w:val="0"/>
+      <w:bCs w:val="0"/>
+      <w:i w:val="0"/>
+      <w:iCs w:val="0"/>
+      <w:caps w:val="0"/>
+      <w:smallCaps w:val="0"/>
+      <w:strike w:val="0"/>
+      <w:dstrike w:val="0"/>
+      <w:outline w:val="0"/>
+      <w:color w:val="000000"/>
+      <w:spacing w:val="0"/>
+      <w:kern w:val="0"/>
+      <w:position w:val="0"/>
+      <w:sz w:val="24"/>
+      <w:szCs w:val="24"/>
+      <w:u w:val="none"/>
+      <w:shd w:val="nil" w:color="auto" w:fill="auto"/>
+      <w:vertAlign w:val="baseline"/>
+      <w14:textOutline>
+        <w14:noFill/>
+      </w14:textOutline>
+      <w14:textFill>
+        <w14:solidFill>
+          <w14:srgbClr w14:val="000000"/>
+        </w14:solidFill>
+      </w14:textFill>
+    </w:rPr>
+  </w:style>
+  <w:style w:type="paragraph" w:styleId="Body A">
+    <w:name w:val="Body A"/>
+    <w:next w:val="Body A"/>
     <w:pPr>
       <w:keepNext w:val="0"/>
       <w:keepLines w:val="0"/>
@@ -2270,12 +2306,13 @@
       <w:position w:val="0"/>
       <w:sz w:val="22"/>
       <w:szCs w:val="22"/>
-      <w:u w:val="none"/>
+      <w:u w:val="none" w:color="000000"/>
       <w:shd w:val="nil" w:color="auto" w:fill="auto"/>
       <w:vertAlign w:val="baseline"/>
       <w:lang w:val="en-US"/>
-      <w14:textOutline>
+      <w14:textOutline w14:w="12700" w14:cap="flat">
         <w14:noFill/>
+        <w14:miter w14:lim="400000"/>
       </w14:textOutline>
       <w14:textFill>
         <w14:solidFill>
@@ -2298,10 +2335,10 @@
         <a:srgbClr val="FFFFFF"/>
       </a:lt1>
       <a:dk2>
-        <a:srgbClr val="5E5E5E"/>
+        <a:srgbClr val="A7A7A7"/>
       </a:dk2>
       <a:lt2>
-        <a:srgbClr val="D5D5D5"/>
+        <a:srgbClr val="535353"/>
       </a:lt2>
       <a:accent1>
         <a:srgbClr val="00A2FF"/>
@@ -2478,11 +2515,14 @@
     <a:spDef>
       <a:spPr>
         <a:solidFill>
-          <a:srgbClr val="000000"/>
+          <a:srgbClr val="FFFFFF"/>
         </a:solidFill>
-        <a:ln w="12700" cap="flat">
-          <a:noFill/>
-          <a:miter lim="400000"/>
+        <a:ln w="25400" cap="flat">
+          <a:solidFill>
+            <a:schemeClr val="accent1"/>
+          </a:solidFill>
+          <a:prstDash val="solid"/>
+          <a:round/>
         </a:ln>
         <a:effectLst/>
         <a:sp3d/>
@@ -2491,7 +2531,7 @@
         <a:spAutoFit/>
       </a:bodyPr>
       <a:lstStyle>
-        <a:defPPr marL="0" marR="0" indent="0" algn="ctr" defTabSz="584200" rtl="0" fontAlgn="auto" latinLnBrk="0" hangingPunct="0">
+        <a:defPPr marL="0" marR="0" indent="0" algn="l" defTabSz="914400" rtl="0" fontAlgn="auto" latinLnBrk="0" hangingPunct="0">
           <a:lnSpc>
             <a:spcPct val="100000"/>
           </a:lnSpc>
@@ -2506,19 +2546,19 @@
           <a:buFontTx/>
           <a:buNone/>
           <a:tabLst/>
-          <a:defRPr b="0" baseline="0" cap="none" i="0" spc="0" strike="noStrike" sz="1200" u="none" kumimoji="0" normalizeH="0">
+          <a:defRPr b="0" baseline="0" cap="none" i="0" spc="0" strike="noStrike" sz="1800" u="none" kumimoji="0" normalizeH="0">
             <a:ln>
               <a:noFill/>
             </a:ln>
             <a:solidFill>
-              <a:srgbClr val="FFFFFF"/>
+              <a:srgbClr val="000000"/>
             </a:solidFill>
             <a:effectLst/>
             <a:uFillTx/>
-            <a:latin typeface="Helvetica Neue Medium"/>
-            <a:ea typeface="Helvetica Neue Medium"/>
-            <a:cs typeface="Helvetica Neue Medium"/>
-            <a:sym typeface="Helvetica Neue Medium"/>
+            <a:latin typeface="+mn-lt"/>
+            <a:ea typeface="+mn-ea"/>
+            <a:cs typeface="+mn-cs"/>
+            <a:sym typeface="Helvetica Neue"/>
           </a:defRPr>
         </a:defPPr>
         <a:lvl1pPr marL="0" marR="0" indent="0" algn="l" defTabSz="914400" rtl="0" fontAlgn="auto" latinLnBrk="1" hangingPunct="0">
@@ -2768,10 +2808,10 @@
         <a:noFill/>
         <a:ln w="25400" cap="flat">
           <a:solidFill>
-            <a:srgbClr val="000000"/>
+            <a:schemeClr val="accent1"/>
           </a:solidFill>
           <a:prstDash val="solid"/>
-          <a:miter lim="400000"/>
+          <a:round/>
         </a:ln>
         <a:effectLst/>
         <a:sp3d/>
@@ -3062,7 +3102,7 @@
         <a:spAutoFit/>
       </a:bodyPr>
       <a:lstStyle>
-        <a:defPPr marL="0" marR="0" indent="0" algn="l" defTabSz="457200" rtl="0" fontAlgn="auto" latinLnBrk="0" hangingPunct="0">
+        <a:defPPr marL="0" marR="0" indent="0" algn="l" defTabSz="914400" rtl="0" fontAlgn="auto" latinLnBrk="0" hangingPunct="0">
           <a:lnSpc>
             <a:spcPct val="100000"/>
           </a:lnSpc>
@@ -3077,7 +3117,7 @@
           <a:buFontTx/>
           <a:buNone/>
           <a:tabLst/>
-          <a:defRPr b="0" baseline="0" cap="none" i="0" spc="0" strike="noStrike" sz="1100" u="none" kumimoji="0" normalizeH="0">
+          <a:defRPr b="0" baseline="0" cap="none" i="0" spc="0" strike="noStrike" sz="1800" u="none" kumimoji="0" normalizeH="0">
             <a:ln>
               <a:noFill/>
             </a:ln>

</xml_diff>